<commit_message>
send 25 04 2023
</commit_message>
<xml_diff>
--- a/SavecdaJay/Winform/Test Lien Base de Données/Ajout et Modification Cities.docx
+++ b/SavecdaJay/Winform/Test Lien Base de Données/Ajout et Modification Cities.docx
@@ -55,11 +55,14 @@
         <w:jc w:val="center"/>
       </w:pPr>
       <w:r>
+        <w:rPr>
+          <w:noProof/>
+        </w:rPr>
         <w:drawing>
-          <wp:inline distT="0" distB="0" distL="0" distR="0" wp14:anchorId="44E885D4" wp14:editId="066B1646">
-            <wp:extent cx="5760720" cy="2331085"/>
+          <wp:inline distT="0" distB="0" distL="0" distR="0" wp14:anchorId="315A54A1" wp14:editId="4D1F867C">
+            <wp:extent cx="5760720" cy="2312670"/>
             <wp:effectExtent l="0" t="0" r="0" b="0"/>
-            <wp:docPr id="1843681488" name="Image 1"/>
+            <wp:docPr id="460470274" name="Image 1"/>
             <wp:cNvGraphicFramePr>
               <a:graphicFrameLocks xmlns:a="http://schemas.openxmlformats.org/drawingml/2006/main" noChangeAspect="1"/>
             </wp:cNvGraphicFramePr>
@@ -67,7 +70,7 @@
               <a:graphicData uri="http://schemas.openxmlformats.org/drawingml/2006/picture">
                 <pic:pic xmlns:pic="http://schemas.openxmlformats.org/drawingml/2006/picture">
                   <pic:nvPicPr>
-                    <pic:cNvPr id="1843681488" name=""/>
+                    <pic:cNvPr id="460470274" name=""/>
                     <pic:cNvPicPr/>
                   </pic:nvPicPr>
                   <pic:blipFill>
@@ -79,7 +82,7 @@
                   <pic:spPr>
                     <a:xfrm>
                       <a:off x="0" y="0"/>
-                      <a:ext cx="5760720" cy="2331085"/>
+                      <a:ext cx="5760720" cy="2312670"/>
                     </a:xfrm>
                     <a:prstGeom prst="rect">
                       <a:avLst/>
@@ -116,12 +119,23 @@
         <w:t>FormAjouterModifier</w:t>
       </w:r>
       <w:proofErr w:type="spellEnd"/>
-    </w:p>
-    <w:p>
-      <w:pPr>
-        <w:jc w:val="center"/>
-      </w:pPr>
       <w:r>
+        <w:rPr>
+          <w:b/>
+          <w:bCs/>
+          <w:u w:val="single"/>
+        </w:rPr>
+        <w:t xml:space="preserve"> City</w:t>
+      </w:r>
+    </w:p>
+    <w:p>
+      <w:pPr>
+        <w:jc w:val="center"/>
+      </w:pPr>
+      <w:r>
+        <w:rPr>
+          <w:noProof/>
+        </w:rPr>
         <w:drawing>
           <wp:inline distT="0" distB="0" distL="0" distR="0" wp14:anchorId="6699E1BA" wp14:editId="387591FC">
             <wp:extent cx="3172268" cy="3191320"/>
@@ -147,6 +161,171 @@
                     <a:xfrm>
                       <a:off x="0" y="0"/>
                       <a:ext cx="3172268" cy="3191320"/>
+                    </a:xfrm>
+                    <a:prstGeom prst="rect">
+                      <a:avLst/>
+                    </a:prstGeom>
+                  </pic:spPr>
+                </pic:pic>
+              </a:graphicData>
+            </a:graphic>
+          </wp:inline>
+        </w:drawing>
+      </w:r>
+    </w:p>
+    <w:p>
+      <w:pPr>
+        <w:jc w:val="center"/>
+      </w:pPr>
+    </w:p>
+    <w:p>
+      <w:pPr>
+        <w:jc w:val="center"/>
+      </w:pPr>
+    </w:p>
+    <w:p>
+      <w:pPr>
+        <w:jc w:val="center"/>
+      </w:pPr>
+    </w:p>
+    <w:p>
+      <w:pPr>
+        <w:jc w:val="center"/>
+      </w:pPr>
+    </w:p>
+    <w:p>
+      <w:pPr>
+        <w:jc w:val="center"/>
+      </w:pPr>
+    </w:p>
+    <w:p>
+      <w:pPr>
+        <w:jc w:val="center"/>
+      </w:pPr>
+    </w:p>
+    <w:p>
+      <w:pPr>
+        <w:jc w:val="center"/>
+        <w:rPr>
+          <w:b/>
+          <w:bCs/>
+          <w:u w:val="single"/>
+        </w:rPr>
+      </w:pPr>
+      <w:proofErr w:type="spellStart"/>
+      <w:r>
+        <w:rPr>
+          <w:b/>
+          <w:bCs/>
+          <w:u w:val="single"/>
+        </w:rPr>
+        <w:lastRenderedPageBreak/>
+        <w:t>FormCountry</w:t>
+      </w:r>
+      <w:proofErr w:type="spellEnd"/>
+    </w:p>
+    <w:p>
+      <w:pPr>
+        <w:jc w:val="center"/>
+      </w:pPr>
+    </w:p>
+    <w:p>
+      <w:pPr>
+        <w:jc w:val="center"/>
+      </w:pPr>
+      <w:r>
+        <w:drawing>
+          <wp:inline distT="0" distB="0" distL="0" distR="0" wp14:anchorId="56504045" wp14:editId="029D70FC">
+            <wp:extent cx="5760720" cy="2684145"/>
+            <wp:effectExtent l="0" t="0" r="0" b="1905"/>
+            <wp:docPr id="1601909607" name="Image 1"/>
+            <wp:cNvGraphicFramePr>
+              <a:graphicFrameLocks xmlns:a="http://schemas.openxmlformats.org/drawingml/2006/main" noChangeAspect="1"/>
+            </wp:cNvGraphicFramePr>
+            <a:graphic xmlns:a="http://schemas.openxmlformats.org/drawingml/2006/main">
+              <a:graphicData uri="http://schemas.openxmlformats.org/drawingml/2006/picture">
+                <pic:pic xmlns:pic="http://schemas.openxmlformats.org/drawingml/2006/picture">
+                  <pic:nvPicPr>
+                    <pic:cNvPr id="1601909607" name=""/>
+                    <pic:cNvPicPr/>
+                  </pic:nvPicPr>
+                  <pic:blipFill>
+                    <a:blip r:embed="rId6"/>
+                    <a:stretch>
+                      <a:fillRect/>
+                    </a:stretch>
+                  </pic:blipFill>
+                  <pic:spPr>
+                    <a:xfrm>
+                      <a:off x="0" y="0"/>
+                      <a:ext cx="5760720" cy="2684145"/>
+                    </a:xfrm>
+                    <a:prstGeom prst="rect">
+                      <a:avLst/>
+                    </a:prstGeom>
+                  </pic:spPr>
+                </pic:pic>
+              </a:graphicData>
+            </a:graphic>
+          </wp:inline>
+        </w:drawing>
+      </w:r>
+    </w:p>
+    <w:p>
+      <w:pPr>
+        <w:jc w:val="center"/>
+      </w:pPr>
+    </w:p>
+    <w:p>
+      <w:pPr>
+        <w:jc w:val="center"/>
+        <w:rPr>
+          <w:b/>
+          <w:bCs/>
+          <w:u w:val="single"/>
+        </w:rPr>
+      </w:pPr>
+      <w:proofErr w:type="spellStart"/>
+      <w:r>
+        <w:rPr>
+          <w:b/>
+          <w:bCs/>
+          <w:u w:val="single"/>
+        </w:rPr>
+        <w:t>FormAjouterModifierCountry</w:t>
+      </w:r>
+      <w:proofErr w:type="spellEnd"/>
+    </w:p>
+    <w:p>
+      <w:pPr>
+        <w:jc w:val="center"/>
+      </w:pPr>
+      <w:r>
+        <w:drawing>
+          <wp:inline distT="0" distB="0" distL="0" distR="0" wp14:anchorId="420A4B05" wp14:editId="1FECDB35">
+            <wp:extent cx="2819794" cy="2286319"/>
+            <wp:effectExtent l="0" t="0" r="0" b="0"/>
+            <wp:docPr id="1713893679" name="Image 1"/>
+            <wp:cNvGraphicFramePr>
+              <a:graphicFrameLocks xmlns:a="http://schemas.openxmlformats.org/drawingml/2006/main" noChangeAspect="1"/>
+            </wp:cNvGraphicFramePr>
+            <a:graphic xmlns:a="http://schemas.openxmlformats.org/drawingml/2006/main">
+              <a:graphicData uri="http://schemas.openxmlformats.org/drawingml/2006/picture">
+                <pic:pic xmlns:pic="http://schemas.openxmlformats.org/drawingml/2006/picture">
+                  <pic:nvPicPr>
+                    <pic:cNvPr id="1713893679" name=""/>
+                    <pic:cNvPicPr/>
+                  </pic:nvPicPr>
+                  <pic:blipFill>
+                    <a:blip r:embed="rId7"/>
+                    <a:stretch>
+                      <a:fillRect/>
+                    </a:stretch>
+                  </pic:blipFill>
+                  <pic:spPr>
+                    <a:xfrm>
+                      <a:off x="0" y="0"/>
+                      <a:ext cx="2819794" cy="2286319"/>
                     </a:xfrm>
                     <a:prstGeom prst="rect">
                       <a:avLst/>

</xml_diff>